<commit_message>
Add Milestone4 doc. Update guides doc.
</commit_message>
<xml_diff>
--- a/Documentation/Guides.docx
+++ b/Documentation/Guides.docx
@@ -3,25 +3,65 @@
 <w:document xmlns:wpc="http://schemas.microsoft.com/office/word/2010/wordprocessingCanvas" xmlns:mc="http://schemas.openxmlformats.org/markup-compatibility/2006" xmlns:o="urn:schemas-microsoft-com:office:office" xmlns:r="http://schemas.openxmlformats.org/officeDocument/2006/relationships" xmlns:m="http://schemas.openxmlformats.org/officeDocument/2006/math" xmlns:v="urn:schemas-microsoft-com:vml" xmlns:wp14="http://schemas.microsoft.com/office/word/2010/wordprocessingDrawing" xmlns:wp="http://schemas.openxmlformats.org/drawingml/2006/wordprocessingDrawing" xmlns:w10="urn:schemas-microsoft-com:office:word" xmlns:w="http://schemas.openxmlformats.org/wordprocessingml/2006/main" xmlns:w14="http://schemas.microsoft.com/office/word/2010/wordml" xmlns:w15="http://schemas.microsoft.com/office/word/2012/wordml" xmlns:wpg="http://schemas.microsoft.com/office/word/2010/wordprocessingGroup" xmlns:wpi="http://schemas.microsoft.com/office/word/2010/wordprocessingInk" xmlns:wne="http://schemas.microsoft.com/office/word/2006/wordml" xmlns:wps="http://schemas.microsoft.com/office/word/2010/wordprocessingShape" mc:Ignorable="w14 w15 wp14">
   <w:body>
     <w:p>
-      <w:bookmarkStart w:id="0" w:name="_GoBack"/>
-      <w:bookmarkEnd w:id="0"/>
-      <w:r>
+      <w:pPr>
+        <w:jc w:val="center"/>
+        <w:rPr>
+          <w:b/>
+          <w:sz w:val="32"/>
+          <w:szCs w:val="32"/>
+        </w:rPr>
+      </w:pPr>
+      <w:r>
+        <w:rPr>
+          <w:b/>
+          <w:sz w:val="32"/>
+          <w:szCs w:val="32"/>
+        </w:rPr>
         <w:t>System Admin Guide</w:t>
       </w:r>
     </w:p>
     <w:p>
       <w:r>
+        <w:rPr>
+          <w:i/>
+          <w:sz w:val="28"/>
+          <w:szCs w:val="28"/>
+        </w:rPr>
+        <w:t>Adding</w:t>
+      </w:r>
+      <w:r>
+        <w:rPr>
+          <w:i/>
+          <w:sz w:val="28"/>
+          <w:szCs w:val="28"/>
+        </w:rPr>
+        <w:t xml:space="preserve"> a New</w:t>
+      </w:r>
+      <w:r>
+        <w:rPr>
+          <w:i/>
+          <w:sz w:val="28"/>
+          <w:szCs w:val="28"/>
+        </w:rPr>
+        <w:t xml:space="preserve"> User</w:t>
+      </w:r>
+      <w:r>
+        <w:t>:</w:t>
+      </w:r>
+    </w:p>
+    <w:p>
+      <w:r>
         <w:tab/>
-        <w:t>Adding User:</w:t>
-      </w:r>
-    </w:p>
-    <w:p>
-      <w:r>
-        <w:tab/>
-      </w:r>
-      <w:r>
-        <w:tab/>
-        <w:t xml:space="preserve">Add username and salted password to the </w:t>
+        <w:t>To add a new user, simply a</w:t>
+      </w:r>
+      <w:r>
+        <w:t xml:space="preserve">dd </w:t>
+      </w:r>
+      <w:r>
+        <w:t xml:space="preserve">the desired </w:t>
+      </w:r>
+      <w:r>
+        <w:t xml:space="preserve">username and salted password to the </w:t>
       </w:r>
       <w:proofErr w:type="spellStart"/>
       <w:r>
@@ -34,17 +74,48 @@
     </w:p>
     <w:p/>
     <w:p>
-      <w:r>
+      <w:pPr>
+        <w:jc w:val="center"/>
+        <w:rPr>
+          <w:b/>
+          <w:sz w:val="32"/>
+          <w:szCs w:val="32"/>
+        </w:rPr>
+      </w:pPr>
+      <w:r>
+        <w:rPr>
+          <w:b/>
+          <w:sz w:val="32"/>
+          <w:szCs w:val="32"/>
+        </w:rPr>
         <w:t>User Guide</w:t>
       </w:r>
     </w:p>
     <w:p>
       <w:r>
-        <w:tab/>
-        <w:t>Login:</w:t>
-      </w:r>
-    </w:p>
-    <w:p>
+        <w:rPr>
+          <w:i/>
+          <w:sz w:val="28"/>
+          <w:szCs w:val="28"/>
+        </w:rPr>
+        <w:t>User L</w:t>
+      </w:r>
+      <w:r>
+        <w:rPr>
+          <w:i/>
+          <w:sz w:val="28"/>
+          <w:szCs w:val="28"/>
+        </w:rPr>
+        <w:t>ogin</w:t>
+      </w:r>
+      <w:r>
+        <w:t>:</w:t>
+      </w:r>
+    </w:p>
+    <w:p>
+      <w:pPr>
+        <w:jc w:val="center"/>
+      </w:pPr>
       <w:r>
         <w:rPr>
           <w:noProof/>
@@ -54,169 +125,6 @@
             <wp:extent cx="3028950" cy="3171825"/>
             <wp:effectExtent l="0" t="0" r="0" b="9525"/>
             <wp:docPr id="1" name="Picture 1"/>
-            <wp:cNvGraphicFramePr>
-              <a:graphicFrameLocks xmlns:a="http://schemas.openxmlformats.org/drawingml/2006/main" noChangeAspect="1"/>
-            </wp:cNvGraphicFramePr>
-            <a:graphic xmlns:a="http://schemas.openxmlformats.org/drawingml/2006/main">
-              <a:graphicData uri="http://schemas.openxmlformats.org/drawingml/2006/picture">
-                <pic:pic xmlns:pic="http://schemas.openxmlformats.org/drawingml/2006/picture">
-                  <pic:nvPicPr>
-                    <pic:cNvPr id="1" name=""/>
-                    <pic:cNvPicPr/>
-                  </pic:nvPicPr>
-                  <pic:blipFill>
-                    <a:blip r:embed="rId4"/>
-                    <a:stretch>
-                      <a:fillRect/>
-                    </a:stretch>
-                  </pic:blipFill>
-                  <pic:spPr>
-                    <a:xfrm>
-                      <a:off x="0" y="0"/>
-                      <a:ext cx="3028950" cy="3171825"/>
-                    </a:xfrm>
-                    <a:prstGeom prst="rect">
-                      <a:avLst/>
-                    </a:prstGeom>
-                  </pic:spPr>
-                </pic:pic>
-              </a:graphicData>
-            </a:graphic>
-          </wp:inline>
-        </w:drawing>
-      </w:r>
-    </w:p>
-    <w:p>
-      <w:r>
-        <w:t xml:space="preserve">In the first text field put the server </w:t>
-      </w:r>
-      <w:r>
-        <w:t xml:space="preserve">in the form of </w:t>
-      </w:r>
-      <w:proofErr w:type="spellStart"/>
-      <w:r>
-        <w:t>IP</w:t>
-      </w:r>
-      <w:proofErr w:type="gramStart"/>
-      <w:r>
-        <w:t>:Port</w:t>
-      </w:r>
-      <w:proofErr w:type="spellEnd"/>
-      <w:proofErr w:type="gramEnd"/>
-      <w:r>
-        <w:t xml:space="preserve"> (127.0.0.1:55555)</w:t>
-      </w:r>
-      <w:r>
-        <w:t xml:space="preserve"> you wish to connect to.</w:t>
-      </w:r>
-    </w:p>
-    <w:p>
-      <w:r>
-        <w:t>In the next two fields put in the username and password given to you by your administrator.</w:t>
-      </w:r>
-    </w:p>
-    <w:p>
-      <w:r>
-        <w:tab/>
-      </w:r>
-      <w:r>
-        <w:t>Home Tab</w:t>
-      </w:r>
-      <w:r>
-        <w:t>:</w:t>
-      </w:r>
-    </w:p>
-    <w:p>
-      <w:r>
-        <w:tab/>
-      </w:r>
-      <w:r>
-        <w:tab/>
-        <w:t>The home tab contains general information about the cluster as long as anything that deals with elements on a cluster level such as settings and users.</w:t>
-      </w:r>
-    </w:p>
-    <w:p>
-      <w:r>
-        <w:tab/>
-      </w:r>
-      <w:r>
-        <w:tab/>
-        <w:t>Overview (In Progress)</w:t>
-      </w:r>
-    </w:p>
-    <w:p>
-      <w:r>
-        <w:rPr>
-          <w:noProof/>
-        </w:rPr>
-        <w:lastRenderedPageBreak/>
-        <w:drawing>
-          <wp:inline distT="0" distB="0" distL="0" distR="0" wp14:anchorId="2AB5CB9F" wp14:editId="4BDFCBFF">
-            <wp:extent cx="5943600" cy="3981450"/>
-            <wp:effectExtent l="0" t="0" r="0" b="0"/>
-            <wp:docPr id="2" name="Picture 2"/>
-            <wp:cNvGraphicFramePr>
-              <a:graphicFrameLocks xmlns:a="http://schemas.openxmlformats.org/drawingml/2006/main" noChangeAspect="1"/>
-            </wp:cNvGraphicFramePr>
-            <a:graphic xmlns:a="http://schemas.openxmlformats.org/drawingml/2006/main">
-              <a:graphicData uri="http://schemas.openxmlformats.org/drawingml/2006/picture">
-                <pic:pic xmlns:pic="http://schemas.openxmlformats.org/drawingml/2006/picture">
-                  <pic:nvPicPr>
-                    <pic:cNvPr id="1" name=""/>
-                    <pic:cNvPicPr/>
-                  </pic:nvPicPr>
-                  <pic:blipFill>
-                    <a:blip r:embed="rId5"/>
-                    <a:stretch>
-                      <a:fillRect/>
-                    </a:stretch>
-                  </pic:blipFill>
-                  <pic:spPr>
-                    <a:xfrm>
-                      <a:off x="0" y="0"/>
-                      <a:ext cx="5943600" cy="3981450"/>
-                    </a:xfrm>
-                    <a:prstGeom prst="rect">
-                      <a:avLst/>
-                    </a:prstGeom>
-                  </pic:spPr>
-                </pic:pic>
-              </a:graphicData>
-            </a:graphic>
-          </wp:inline>
-        </w:drawing>
-      </w:r>
-    </w:p>
-    <w:p>
-      <w:r>
-        <w:t xml:space="preserve">The overview tab </w:t>
-      </w:r>
-      <w:r>
-        <w:t>is a quick way to see the general status of all the servers on this cluster</w:t>
-      </w:r>
-      <w:r>
-        <w:t xml:space="preserve"> </w:t>
-      </w:r>
-    </w:p>
-    <w:p>
-      <w:r>
-        <w:t>FTP Tab (In Progress):</w:t>
-      </w:r>
-    </w:p>
-    <w:p>
-      <w:r>
-        <w:lastRenderedPageBreak/>
-        <w:tab/>
-      </w:r>
-      <w:r>
-        <w:rPr>
-          <w:noProof/>
-        </w:rPr>
-        <w:drawing>
-          <wp:inline distT="0" distB="0" distL="0" distR="0" wp14:anchorId="29CC6970" wp14:editId="2E4CDFC1">
-            <wp:extent cx="5943600" cy="3981450"/>
-            <wp:effectExtent l="0" t="0" r="0" b="0"/>
-            <wp:docPr id="3" name="Picture 3"/>
             <wp:cNvGraphicFramePr>
               <a:graphicFrameLocks xmlns:a="http://schemas.openxmlformats.org/drawingml/2006/main" noChangeAspect="1"/>
             </wp:cNvGraphicFramePr>
@@ -236,7 +144,7 @@
                   <pic:spPr>
                     <a:xfrm>
                       <a:off x="0" y="0"/>
-                      <a:ext cx="5943600" cy="3981450"/>
+                      <a:ext cx="3028950" cy="3171825"/>
                     </a:xfrm>
                     <a:prstGeom prst="rect">
                       <a:avLst/>
@@ -251,30 +159,81 @@
     </w:p>
     <w:p>
       <w:r>
-        <w:t>This tab will allow you to make changes to anything in the cluster file tree. This is for experienced users only and is restricted to clients who has full rights on cluster.</w:t>
-      </w:r>
-    </w:p>
-    <w:p>
+        <w:t xml:space="preserve">In the first text field put the server </w:t>
+      </w:r>
+      <w:r>
+        <w:t xml:space="preserve">in the form of </w:t>
+      </w:r>
+      <w:proofErr w:type="spellStart"/>
+      <w:r>
+        <w:t>IP</w:t>
+      </w:r>
       <w:proofErr w:type="gramStart"/>
       <w:r>
-        <w:t>Users  (</w:t>
-      </w:r>
+        <w:t>:Port</w:t>
+      </w:r>
+      <w:proofErr w:type="spellEnd"/>
       <w:proofErr w:type="gramEnd"/>
       <w:r>
-        <w:t>In Progress):</w:t>
-      </w:r>
-    </w:p>
-    <w:p>
+        <w:t xml:space="preserve"> (127.0.0.1:55555)</w:t>
+      </w:r>
+      <w:r>
+        <w:t xml:space="preserve"> that</w:t>
+      </w:r>
+      <w:r>
+        <w:t xml:space="preserve"> you wish to connect to.</w:t>
+      </w:r>
+    </w:p>
+    <w:p>
+      <w:r>
+        <w:t>In the next two fields put in the username and password given to you by your administrator.</w:t>
+      </w:r>
+    </w:p>
+    <w:p>
+      <w:r>
+        <w:rPr>
+          <w:i/>
+          <w:sz w:val="28"/>
+          <w:szCs w:val="28"/>
+        </w:rPr>
+        <w:t>Viewing the Home Tab</w:t>
+      </w:r>
+      <w:r>
+        <w:t>:</w:t>
+      </w:r>
+    </w:p>
+    <w:p>
+      <w:r>
+        <w:tab/>
+      </w:r>
+      <w:r>
+        <w:tab/>
+        <w:t>The home tab contains general information about the cluster as long as anything that deals with elements on a cluster level such as settings and users.</w:t>
+      </w:r>
+    </w:p>
+    <w:p>
+      <w:r>
+        <w:tab/>
+      </w:r>
+      <w:r>
+        <w:tab/>
+        <w:t>Overview (In Progress)</w:t>
+      </w:r>
+    </w:p>
+    <w:p>
+      <w:pPr>
+        <w:jc w:val="center"/>
+      </w:pPr>
       <w:r>
         <w:rPr>
           <w:noProof/>
         </w:rPr>
         <w:lastRenderedPageBreak/>
         <w:drawing>
-          <wp:inline distT="0" distB="0" distL="0" distR="0" wp14:anchorId="44633AC1" wp14:editId="369F9EDC">
-            <wp:extent cx="5943600" cy="3981450"/>
-            <wp:effectExtent l="0" t="0" r="0" b="0"/>
-            <wp:docPr id="4" name="Picture 4"/>
+          <wp:inline distT="0" distB="0" distL="0" distR="0" wp14:anchorId="2AB5CB9F" wp14:editId="4BDFCBFF">
+            <wp:extent cx="4937760" cy="3307666"/>
+            <wp:effectExtent l="0" t="0" r="0" b="7620"/>
+            <wp:docPr id="2" name="Picture 2"/>
             <wp:cNvGraphicFramePr>
               <a:graphicFrameLocks xmlns:a="http://schemas.openxmlformats.org/drawingml/2006/main" noChangeAspect="1"/>
             </wp:cNvGraphicFramePr>
@@ -294,7 +253,7 @@
                   <pic:spPr>
                     <a:xfrm>
                       <a:off x="0" y="0"/>
-                      <a:ext cx="5943600" cy="3981450"/>
+                      <a:ext cx="4943779" cy="3311698"/>
                     </a:xfrm>
                     <a:prstGeom prst="rect">
                       <a:avLst/>
@@ -309,25 +268,46 @@
     </w:p>
     <w:p>
       <w:r>
-        <w:t>This tab will allow you to add and remove users as well as change their permissions.</w:t>
-      </w:r>
-    </w:p>
-    <w:p>
-      <w:r>
-        <w:t>Settings Tab:</w:t>
-      </w:r>
-    </w:p>
-    <w:p>
+        <w:t xml:space="preserve">The overview tab </w:t>
+      </w:r>
+      <w:r>
+        <w:t>is a quick way to see the general status of all the servers on this cluster</w:t>
+      </w:r>
+      <w:r>
+        <w:t xml:space="preserve"> </w:t>
+      </w:r>
+    </w:p>
+    <w:p>
+      <w:r>
+        <w:rPr>
+          <w:i/>
+          <w:sz w:val="28"/>
+          <w:szCs w:val="28"/>
+        </w:rPr>
+        <w:t xml:space="preserve">Viewing the </w:t>
+      </w:r>
+      <w:r>
+        <w:rPr>
+          <w:i/>
+          <w:sz w:val="28"/>
+          <w:szCs w:val="28"/>
+        </w:rPr>
+        <w:t>FTP Tab (In Progress):</w:t>
+      </w:r>
+    </w:p>
+    <w:p>
+      <w:r>
+        <w:tab/>
+      </w:r>
       <w:r>
         <w:rPr>
           <w:noProof/>
         </w:rPr>
-        <w:lastRenderedPageBreak/>
         <w:drawing>
-          <wp:inline distT="0" distB="0" distL="0" distR="0" wp14:anchorId="77F2E58F" wp14:editId="08A27C8C">
-            <wp:extent cx="5943600" cy="3981450"/>
+          <wp:inline distT="0" distB="0" distL="0" distR="0" wp14:anchorId="29CC6970" wp14:editId="2E4CDFC1">
+            <wp:extent cx="5300895" cy="3550920"/>
             <wp:effectExtent l="0" t="0" r="0" b="0"/>
-            <wp:docPr id="5" name="Picture 5"/>
+            <wp:docPr id="3" name="Picture 3"/>
             <wp:cNvGraphicFramePr>
               <a:graphicFrameLocks xmlns:a="http://schemas.openxmlformats.org/drawingml/2006/main" noChangeAspect="1"/>
             </wp:cNvGraphicFramePr>
@@ -347,7 +327,7 @@
                   <pic:spPr>
                     <a:xfrm>
                       <a:off x="0" y="0"/>
-                      <a:ext cx="5943600" cy="3981450"/>
+                      <a:ext cx="5303723" cy="3552815"/>
                     </a:xfrm>
                     <a:prstGeom prst="rect">
                       <a:avLst/>
@@ -362,25 +342,64 @@
     </w:p>
     <w:p>
       <w:r>
-        <w:t>This tab contains the settings for the cluster. Currently only setting is the port number.</w:t>
-      </w:r>
-    </w:p>
-    <w:p>
-      <w:r>
-        <w:t>Server Tabs:</w:t>
-      </w:r>
-    </w:p>
-    <w:p>
+        <w:t>This tab will allow you to make changes to anything in the cluster file tree. This is for experienced users only and is restricted to clients who has full rights on cluster.</w:t>
+      </w:r>
+    </w:p>
+    <w:p>
+      <w:pPr>
+        <w:rPr>
+          <w:i/>
+          <w:sz w:val="28"/>
+          <w:szCs w:val="28"/>
+        </w:rPr>
+      </w:pPr>
+      <w:r>
+        <w:rPr>
+          <w:i/>
+          <w:sz w:val="28"/>
+          <w:szCs w:val="28"/>
+        </w:rPr>
+        <w:lastRenderedPageBreak/>
+        <w:t xml:space="preserve">Viewing the </w:t>
+      </w:r>
+      <w:r>
+        <w:rPr>
+          <w:i/>
+          <w:sz w:val="28"/>
+          <w:szCs w:val="28"/>
+        </w:rPr>
+        <w:t>Users</w:t>
+      </w:r>
+      <w:r>
+        <w:rPr>
+          <w:i/>
+          <w:sz w:val="28"/>
+          <w:szCs w:val="28"/>
+        </w:rPr>
+        <w:t xml:space="preserve"> Tab</w:t>
+      </w:r>
+      <w:r>
+        <w:rPr>
+          <w:i/>
+          <w:sz w:val="28"/>
+          <w:szCs w:val="28"/>
+        </w:rPr>
+        <w:t xml:space="preserve"> (In Progress):</w:t>
+      </w:r>
+    </w:p>
+    <w:p>
+      <w:pPr>
+        <w:jc w:val="center"/>
+      </w:pPr>
       <w:r>
         <w:rPr>
           <w:noProof/>
         </w:rPr>
-        <w:lastRenderedPageBreak/>
         <w:drawing>
-          <wp:inline distT="0" distB="0" distL="0" distR="0">
-            <wp:extent cx="5943600" cy="3981243"/>
-            <wp:effectExtent l="0" t="0" r="0" b="635"/>
-            <wp:docPr id="7" name="Picture 7" descr="C:\Users\jmons\Documents\Class\CSSE\371\MineService\Documentation\Pictures\Guide Pictures\ServerRegions.png"/>
+          <wp:inline distT="0" distB="0" distL="0" distR="0" wp14:anchorId="44633AC1" wp14:editId="369F9EDC">
+            <wp:extent cx="5118890" cy="3429000"/>
+            <wp:effectExtent l="0" t="0" r="5715" b="0"/>
+            <wp:docPr id="4" name="Picture 4"/>
             <wp:cNvGraphicFramePr>
               <a:graphicFrameLocks xmlns:a="http://schemas.openxmlformats.org/drawingml/2006/main" noChangeAspect="1"/>
             </wp:cNvGraphicFramePr>
@@ -388,36 +407,23 @@
               <a:graphicData uri="http://schemas.openxmlformats.org/drawingml/2006/picture">
                 <pic:pic xmlns:pic="http://schemas.openxmlformats.org/drawingml/2006/picture">
                   <pic:nvPicPr>
-                    <pic:cNvPr id="0" name="Picture 1" descr="C:\Users\jmons\Documents\Class\CSSE\371\MineService\Documentation\Pictures\Guide Pictures\ServerRegions.png"/>
-                    <pic:cNvPicPr>
-                      <a:picLocks noChangeAspect="1" noChangeArrowheads="1"/>
-                    </pic:cNvPicPr>
+                    <pic:cNvPr id="1" name=""/>
+                    <pic:cNvPicPr/>
                   </pic:nvPicPr>
                   <pic:blipFill>
-                    <a:blip r:embed="rId9">
-                      <a:extLst>
-                        <a:ext uri="{28A0092B-C50C-407E-A947-70E740481C1C}">
-                          <a14:useLocalDpi xmlns:a14="http://schemas.microsoft.com/office/drawing/2010/main" val="0"/>
-                        </a:ext>
-                      </a:extLst>
-                    </a:blip>
-                    <a:srcRect/>
+                    <a:blip r:embed="rId9"/>
                     <a:stretch>
                       <a:fillRect/>
                     </a:stretch>
                   </pic:blipFill>
-                  <pic:spPr bwMode="auto">
+                  <pic:spPr>
                     <a:xfrm>
                       <a:off x="0" y="0"/>
-                      <a:ext cx="5943600" cy="3981243"/>
+                      <a:ext cx="5121739" cy="3430909"/>
                     </a:xfrm>
                     <a:prstGeom prst="rect">
                       <a:avLst/>
                     </a:prstGeom>
-                    <a:noFill/>
-                    <a:ln>
-                      <a:noFill/>
-                    </a:ln>
                   </pic:spPr>
                 </pic:pic>
               </a:graphicData>
@@ -428,26 +434,47 @@
     </w:p>
     <w:p>
       <w:r>
-        <w:t>The area marked in red is where any servers on this cluster will show up. The green + is where new servers are added.</w:t>
-      </w:r>
-    </w:p>
-    <w:p>
-      <w:r>
-        <w:tab/>
-        <w:t>New Server Tab</w:t>
-      </w:r>
-    </w:p>
-    <w:p>
+        <w:t>This tab will allow you to add and remove users as well as change their permissions.</w:t>
+      </w:r>
+    </w:p>
+    <w:p>
+      <w:pPr>
+        <w:rPr>
+          <w:i/>
+          <w:sz w:val="28"/>
+          <w:szCs w:val="28"/>
+        </w:rPr>
+      </w:pPr>
+      <w:r>
+        <w:rPr>
+          <w:i/>
+          <w:sz w:val="28"/>
+          <w:szCs w:val="28"/>
+        </w:rPr>
+        <w:t xml:space="preserve">Viewing the </w:t>
+      </w:r>
+      <w:r>
+        <w:rPr>
+          <w:i/>
+          <w:sz w:val="28"/>
+          <w:szCs w:val="28"/>
+        </w:rPr>
+        <w:t>Settings Tab:</w:t>
+      </w:r>
+    </w:p>
+    <w:p>
+      <w:pPr>
+        <w:jc w:val="center"/>
+      </w:pPr>
       <w:r>
         <w:rPr>
           <w:noProof/>
         </w:rPr>
-        <w:lastRenderedPageBreak/>
         <w:drawing>
-          <wp:inline distT="0" distB="0" distL="0" distR="0" wp14:anchorId="75A70A1F" wp14:editId="39A9BEF5">
-            <wp:extent cx="5943600" cy="3981450"/>
-            <wp:effectExtent l="0" t="0" r="0" b="0"/>
-            <wp:docPr id="8" name="Picture 8"/>
+          <wp:inline distT="0" distB="0" distL="0" distR="0" wp14:anchorId="77F2E58F" wp14:editId="08A27C8C">
+            <wp:extent cx="4800381" cy="3215640"/>
+            <wp:effectExtent l="0" t="0" r="635" b="3810"/>
+            <wp:docPr id="5" name="Picture 5"/>
             <wp:cNvGraphicFramePr>
               <a:graphicFrameLocks xmlns:a="http://schemas.openxmlformats.org/drawingml/2006/main" noChangeAspect="1"/>
             </wp:cNvGraphicFramePr>
@@ -467,7 +494,7 @@
                   <pic:spPr>
                     <a:xfrm>
                       <a:off x="0" y="0"/>
-                      <a:ext cx="5943600" cy="3981450"/>
+                      <a:ext cx="4803141" cy="3217489"/>
                     </a:xfrm>
                     <a:prstGeom prst="rect">
                       <a:avLst/>
@@ -482,25 +509,220 @@
     </w:p>
     <w:p>
       <w:r>
+        <w:t>This tab contains the settings for the cluster. Currently only setting is the port number.</w:t>
+      </w:r>
+    </w:p>
+    <w:p>
+      <w:pPr>
+        <w:rPr>
+          <w:i/>
+          <w:sz w:val="28"/>
+          <w:szCs w:val="28"/>
+        </w:rPr>
+      </w:pPr>
+      <w:r>
+        <w:rPr>
+          <w:i/>
+          <w:sz w:val="28"/>
+          <w:szCs w:val="28"/>
+        </w:rPr>
+        <w:lastRenderedPageBreak/>
+        <w:t xml:space="preserve">Viewing the </w:t>
+      </w:r>
+      <w:r>
+        <w:rPr>
+          <w:i/>
+          <w:sz w:val="28"/>
+          <w:szCs w:val="28"/>
+        </w:rPr>
+        <w:t>Server Tabs:</w:t>
+      </w:r>
+    </w:p>
+    <w:p>
+      <w:pPr>
+        <w:jc w:val="center"/>
+      </w:pPr>
+      <w:r>
+        <w:rPr>
+          <w:noProof/>
+        </w:rPr>
+        <w:drawing>
+          <wp:inline distT="0" distB="0" distL="0" distR="0">
+            <wp:extent cx="4457700" cy="2985932"/>
+            <wp:effectExtent l="0" t="0" r="0" b="5080"/>
+            <wp:docPr id="7" name="Picture 7" descr="C:\Users\jmons\Documents\Class\CSSE\371\MineService\Documentation\Pictures\Guide Pictures\ServerRegions.png"/>
+            <wp:cNvGraphicFramePr>
+              <a:graphicFrameLocks xmlns:a="http://schemas.openxmlformats.org/drawingml/2006/main" noChangeAspect="1"/>
+            </wp:cNvGraphicFramePr>
+            <a:graphic xmlns:a="http://schemas.openxmlformats.org/drawingml/2006/main">
+              <a:graphicData uri="http://schemas.openxmlformats.org/drawingml/2006/picture">
+                <pic:pic xmlns:pic="http://schemas.openxmlformats.org/drawingml/2006/picture">
+                  <pic:nvPicPr>
+                    <pic:cNvPr id="0" name="Picture 1" descr="C:\Users\jmons\Documents\Class\CSSE\371\MineService\Documentation\Pictures\Guide Pictures\ServerRegions.png"/>
+                    <pic:cNvPicPr>
+                      <a:picLocks noChangeAspect="1" noChangeArrowheads="1"/>
+                    </pic:cNvPicPr>
+                  </pic:nvPicPr>
+                  <pic:blipFill>
+                    <a:blip r:embed="rId11">
+                      <a:extLst>
+                        <a:ext uri="{28A0092B-C50C-407E-A947-70E740481C1C}">
+                          <a14:useLocalDpi xmlns:a14="http://schemas.microsoft.com/office/drawing/2010/main" val="0"/>
+                        </a:ext>
+                      </a:extLst>
+                    </a:blip>
+                    <a:srcRect/>
+                    <a:stretch>
+                      <a:fillRect/>
+                    </a:stretch>
+                  </pic:blipFill>
+                  <pic:spPr bwMode="auto">
+                    <a:xfrm>
+                      <a:off x="0" y="0"/>
+                      <a:ext cx="4461347" cy="2988375"/>
+                    </a:xfrm>
+                    <a:prstGeom prst="rect">
+                      <a:avLst/>
+                    </a:prstGeom>
+                    <a:noFill/>
+                    <a:ln>
+                      <a:noFill/>
+                    </a:ln>
+                  </pic:spPr>
+                </pic:pic>
+              </a:graphicData>
+            </a:graphic>
+          </wp:inline>
+        </w:drawing>
+      </w:r>
+    </w:p>
+    <w:p>
+      <w:r>
+        <w:t>The area marked in red is where any servers on this cluster will show up. The green + is where new servers are added.</w:t>
+      </w:r>
+    </w:p>
+    <w:p>
+      <w:pPr>
+        <w:rPr>
+          <w:i/>
+          <w:sz w:val="28"/>
+          <w:szCs w:val="28"/>
+        </w:rPr>
+      </w:pPr>
+      <w:r>
+        <w:rPr>
+          <w:i/>
+          <w:sz w:val="28"/>
+          <w:szCs w:val="28"/>
+        </w:rPr>
+        <w:t>Adding a N</w:t>
+      </w:r>
+      <w:r>
+        <w:rPr>
+          <w:i/>
+          <w:sz w:val="28"/>
+          <w:szCs w:val="28"/>
+        </w:rPr>
+        <w:t>ew Server Tab</w:t>
+      </w:r>
+      <w:r>
+        <w:rPr>
+          <w:i/>
+          <w:sz w:val="28"/>
+          <w:szCs w:val="28"/>
+        </w:rPr>
+        <w:t>:</w:t>
+      </w:r>
+    </w:p>
+    <w:p>
+      <w:pPr>
+        <w:jc w:val="center"/>
+      </w:pPr>
+      <w:r>
+        <w:rPr>
+          <w:noProof/>
+        </w:rPr>
+        <w:drawing>
+          <wp:inline distT="0" distB="0" distL="0" distR="0" wp14:anchorId="75A70A1F" wp14:editId="39A9BEF5">
+            <wp:extent cx="4831080" cy="3236204"/>
+            <wp:effectExtent l="0" t="0" r="7620" b="2540"/>
+            <wp:docPr id="8" name="Picture 8"/>
+            <wp:cNvGraphicFramePr>
+              <a:graphicFrameLocks xmlns:a="http://schemas.openxmlformats.org/drawingml/2006/main" noChangeAspect="1"/>
+            </wp:cNvGraphicFramePr>
+            <a:graphic xmlns:a="http://schemas.openxmlformats.org/drawingml/2006/main">
+              <a:graphicData uri="http://schemas.openxmlformats.org/drawingml/2006/picture">
+                <pic:pic xmlns:pic="http://schemas.openxmlformats.org/drawingml/2006/picture">
+                  <pic:nvPicPr>
+                    <pic:cNvPr id="1" name=""/>
+                    <pic:cNvPicPr/>
+                  </pic:nvPicPr>
+                  <pic:blipFill>
+                    <a:blip r:embed="rId12"/>
+                    <a:stretch>
+                      <a:fillRect/>
+                    </a:stretch>
+                  </pic:blipFill>
+                  <pic:spPr>
+                    <a:xfrm>
+                      <a:off x="0" y="0"/>
+                      <a:ext cx="4835551" cy="3239199"/>
+                    </a:xfrm>
+                    <a:prstGeom prst="rect">
+                      <a:avLst/>
+                    </a:prstGeom>
+                  </pic:spPr>
+                </pic:pic>
+              </a:graphicData>
+            </a:graphic>
+          </wp:inline>
+        </w:drawing>
+      </w:r>
+    </w:p>
+    <w:p>
+      <w:r>
         <w:t xml:space="preserve">Both the server name and folder name must be unique with what is on the cluster. After putting in two names and hitting add server it will show up with the other servers </w:t>
       </w:r>
-      <w:proofErr w:type="spellStart"/>
-      <w:r>
-        <w:t>automaticly</w:t>
-      </w:r>
-      <w:proofErr w:type="spellEnd"/>
+      <w:r>
+        <w:t>automatically</w:t>
+      </w:r>
       <w:r>
         <w:t>.</w:t>
       </w:r>
     </w:p>
     <w:p>
-      <w:r>
-        <w:t>Server Tab:</w:t>
-      </w:r>
-    </w:p>
-    <w:p>
-      <w:r>
+      <w:pPr>
+        <w:rPr>
+          <w:i/>
+          <w:sz w:val="28"/>
+          <w:szCs w:val="28"/>
+        </w:rPr>
+      </w:pPr>
+      <w:r>
+        <w:rPr>
+          <w:i/>
+          <w:sz w:val="28"/>
+          <w:szCs w:val="28"/>
+        </w:rPr>
         <w:lastRenderedPageBreak/>
+        <w:t>Viewing a Server</w:t>
+      </w:r>
+      <w:r>
+        <w:rPr>
+          <w:i/>
+          <w:sz w:val="28"/>
+          <w:szCs w:val="28"/>
+        </w:rPr>
+        <w:t>:</w:t>
+      </w:r>
+    </w:p>
+    <w:p>
+      <w:pPr>
+        <w:jc w:val="center"/>
+      </w:pPr>
+      <w:bookmarkStart w:id="0" w:name="_GoBack"/>
+      <w:bookmarkEnd w:id="0"/>
+      <w:r>
         <w:pict>
           <v:shapetype id="_x0000_t75" coordsize="21600,21600" o:spt="75" o:preferrelative="t" path="m@4@5l@4@11@9@11@9@5xe" filled="f" stroked="f">
             <v:stroke joinstyle="miter"/>
@@ -521,8 +743,8 @@
             <v:path o:extrusionok="f" gradientshapeok="t" o:connecttype="rect"/>
             <o:lock v:ext="edit" aspectratio="t"/>
           </v:shapetype>
-          <v:shape id="_x0000_i1025" type="#_x0000_t75" style="width:468pt;height:313.5pt">
-            <v:imagedata r:id="rId11" o:title="ServerStart"/>
+          <v:shape id="_x0000_i1025" type="#_x0000_t75" style="width:354.6pt;height:237.6pt">
+            <v:imagedata r:id="rId13" o:title="ServerStart"/>
           </v:shape>
         </w:pict>
       </w:r>
@@ -533,6 +755,9 @@
       </w:r>
     </w:p>
     <w:p>
+      <w:pPr>
+        <w:jc w:val="center"/>
+      </w:pPr>
       <w:r>
         <w:rPr>
           <w:noProof/>
@@ -542,107 +767,6 @@
             <wp:extent cx="2085975" cy="1571625"/>
             <wp:effectExtent l="0" t="0" r="9525" b="9525"/>
             <wp:docPr id="9" name="Picture 9"/>
-            <wp:cNvGraphicFramePr>
-              <a:graphicFrameLocks xmlns:a="http://schemas.openxmlformats.org/drawingml/2006/main" noChangeAspect="1"/>
-            </wp:cNvGraphicFramePr>
-            <a:graphic xmlns:a="http://schemas.openxmlformats.org/drawingml/2006/main">
-              <a:graphicData uri="http://schemas.openxmlformats.org/drawingml/2006/picture">
-                <pic:pic xmlns:pic="http://schemas.openxmlformats.org/drawingml/2006/picture">
-                  <pic:nvPicPr>
-                    <pic:cNvPr id="1" name=""/>
-                    <pic:cNvPicPr/>
-                  </pic:nvPicPr>
-                  <pic:blipFill>
-                    <a:blip r:embed="rId12"/>
-                    <a:stretch>
-                      <a:fillRect/>
-                    </a:stretch>
-                  </pic:blipFill>
-                  <pic:spPr>
-                    <a:xfrm>
-                      <a:off x="0" y="0"/>
-                      <a:ext cx="2085975" cy="1571625"/>
-                    </a:xfrm>
-                    <a:prstGeom prst="rect">
-                      <a:avLst/>
-                    </a:prstGeom>
-                  </pic:spPr>
-                </pic:pic>
-              </a:graphicData>
-            </a:graphic>
-          </wp:inline>
-        </w:drawing>
-      </w:r>
-    </w:p>
-    <w:p>
-      <w:r>
-        <w:t>Will appear if there is no jar that matches the name set in the server settings.</w:t>
-      </w:r>
-    </w:p>
-    <w:p>
-      <w:r>
-        <w:rPr>
-          <w:noProof/>
-        </w:rPr>
-        <w:lastRenderedPageBreak/>
-        <w:drawing>
-          <wp:inline distT="0" distB="0" distL="0" distR="0" wp14:anchorId="4DE850E7" wp14:editId="4178AC26">
-            <wp:extent cx="5943600" cy="3981450"/>
-            <wp:effectExtent l="0" t="0" r="0" b="0"/>
-            <wp:docPr id="10" name="Picture 10"/>
-            <wp:cNvGraphicFramePr>
-              <a:graphicFrameLocks xmlns:a="http://schemas.openxmlformats.org/drawingml/2006/main" noChangeAspect="1"/>
-            </wp:cNvGraphicFramePr>
-            <a:graphic xmlns:a="http://schemas.openxmlformats.org/drawingml/2006/main">
-              <a:graphicData uri="http://schemas.openxmlformats.org/drawingml/2006/picture">
-                <pic:pic xmlns:pic="http://schemas.openxmlformats.org/drawingml/2006/picture">
-                  <pic:nvPicPr>
-                    <pic:cNvPr id="1" name=""/>
-                    <pic:cNvPicPr/>
-                  </pic:nvPicPr>
-                  <pic:blipFill>
-                    <a:blip r:embed="rId13"/>
-                    <a:stretch>
-                      <a:fillRect/>
-                    </a:stretch>
-                  </pic:blipFill>
-                  <pic:spPr>
-                    <a:xfrm>
-                      <a:off x="0" y="0"/>
-                      <a:ext cx="5943600" cy="3981450"/>
-                    </a:xfrm>
-                    <a:prstGeom prst="rect">
-                      <a:avLst/>
-                    </a:prstGeom>
-                  </pic:spPr>
-                </pic:pic>
-              </a:graphicData>
-            </a:graphic>
-          </wp:inline>
-        </w:drawing>
-      </w:r>
-    </w:p>
-    <w:p>
-      <w:r>
-        <w:t>After hitting “Star Server” it will tell the cluster to start the server. If it does start it will change to stop server and start showing the uptime.</w:t>
-      </w:r>
-    </w:p>
-    <w:p>
-      <w:r>
-        <w:t>Console:</w:t>
-      </w:r>
-    </w:p>
-    <w:p>
-      <w:r>
-        <w:rPr>
-          <w:noProof/>
-        </w:rPr>
-        <w:lastRenderedPageBreak/>
-        <w:drawing>
-          <wp:inline distT="0" distB="0" distL="0" distR="0" wp14:anchorId="134BAFE9" wp14:editId="4FC72FC6">
-            <wp:extent cx="5943600" cy="3981450"/>
-            <wp:effectExtent l="0" t="0" r="0" b="0"/>
-            <wp:docPr id="11" name="Picture 11"/>
             <wp:cNvGraphicFramePr>
               <a:graphicFrameLocks xmlns:a="http://schemas.openxmlformats.org/drawingml/2006/main" noChangeAspect="1"/>
             </wp:cNvGraphicFramePr>
@@ -662,7 +786,7 @@
                   <pic:spPr>
                     <a:xfrm>
                       <a:off x="0" y="0"/>
-                      <a:ext cx="5943600" cy="3981450"/>
+                      <a:ext cx="2085975" cy="1571625"/>
                     </a:xfrm>
                     <a:prstGeom prst="rect">
                       <a:avLst/>
@@ -677,28 +801,26 @@
     </w:p>
     <w:p>
       <w:r>
-        <w:t xml:space="preserve">This screen is a direct pipeline to the normal Minecraft Console. </w:t>
-      </w:r>
-      <w:r>
-        <w:t>Anything inputted in the bottom will be feed directly to the Minecraft server upon hitting Send.</w:t>
-      </w:r>
-    </w:p>
-    <w:p>
-      <w:r>
-        <w:t>Settings (In Progress)</w:t>
-      </w:r>
-    </w:p>
-    <w:p>
+        <w:t>Error w</w:t>
+      </w:r>
+      <w:r>
+        <w:t>ill appear if there is no jar that matches the name set in the server settings.</w:t>
+      </w:r>
+    </w:p>
+    <w:p>
+      <w:pPr>
+        <w:jc w:val="center"/>
+      </w:pPr>
       <w:r>
         <w:rPr>
           <w:noProof/>
         </w:rPr>
         <w:lastRenderedPageBreak/>
         <w:drawing>
-          <wp:inline distT="0" distB="0" distL="0" distR="0" wp14:anchorId="6C9F012E" wp14:editId="63CBC3FC">
-            <wp:extent cx="5943600" cy="3981450"/>
+          <wp:inline distT="0" distB="0" distL="0" distR="0" wp14:anchorId="4DE850E7" wp14:editId="4178AC26">
+            <wp:extent cx="4762500" cy="3190264"/>
             <wp:effectExtent l="0" t="0" r="0" b="0"/>
-            <wp:docPr id="12" name="Picture 12"/>
+            <wp:docPr id="10" name="Picture 10"/>
             <wp:cNvGraphicFramePr>
               <a:graphicFrameLocks xmlns:a="http://schemas.openxmlformats.org/drawingml/2006/main" noChangeAspect="1"/>
             </wp:cNvGraphicFramePr>
@@ -718,7 +840,7 @@
                   <pic:spPr>
                     <a:xfrm>
                       <a:off x="0" y="0"/>
-                      <a:ext cx="5943600" cy="3981450"/>
+                      <a:ext cx="4763412" cy="3190875"/>
                     </a:xfrm>
                     <a:prstGeom prst="rect">
                       <a:avLst/>
@@ -733,6 +855,168 @@
     </w:p>
     <w:p>
       <w:r>
+        <w:t>After hitting “Star Server” it will tell the cluster to start the server. If it does start it will change to stop server and start showing the uptime.</w:t>
+      </w:r>
+    </w:p>
+    <w:p>
+      <w:pPr>
+        <w:rPr>
+          <w:i/>
+          <w:sz w:val="28"/>
+          <w:szCs w:val="28"/>
+        </w:rPr>
+      </w:pPr>
+      <w:r>
+        <w:rPr>
+          <w:i/>
+          <w:sz w:val="28"/>
+          <w:szCs w:val="28"/>
+        </w:rPr>
+        <w:t xml:space="preserve">Viewing the </w:t>
+      </w:r>
+      <w:r>
+        <w:rPr>
+          <w:i/>
+          <w:sz w:val="28"/>
+          <w:szCs w:val="28"/>
+        </w:rPr>
+        <w:t>Console:</w:t>
+      </w:r>
+    </w:p>
+    <w:p>
+      <w:pPr>
+        <w:jc w:val="center"/>
+      </w:pPr>
+      <w:r>
+        <w:rPr>
+          <w:noProof/>
+        </w:rPr>
+        <w:drawing>
+          <wp:inline distT="0" distB="0" distL="0" distR="0" wp14:anchorId="134BAFE9" wp14:editId="4FC72FC6">
+            <wp:extent cx="5067300" cy="3394441"/>
+            <wp:effectExtent l="0" t="0" r="0" b="0"/>
+            <wp:docPr id="11" name="Picture 11"/>
+            <wp:cNvGraphicFramePr>
+              <a:graphicFrameLocks xmlns:a="http://schemas.openxmlformats.org/drawingml/2006/main" noChangeAspect="1"/>
+            </wp:cNvGraphicFramePr>
+            <a:graphic xmlns:a="http://schemas.openxmlformats.org/drawingml/2006/main">
+              <a:graphicData uri="http://schemas.openxmlformats.org/drawingml/2006/picture">
+                <pic:pic xmlns:pic="http://schemas.openxmlformats.org/drawingml/2006/picture">
+                  <pic:nvPicPr>
+                    <pic:cNvPr id="1" name=""/>
+                    <pic:cNvPicPr/>
+                  </pic:nvPicPr>
+                  <pic:blipFill>
+                    <a:blip r:embed="rId16"/>
+                    <a:stretch>
+                      <a:fillRect/>
+                    </a:stretch>
+                  </pic:blipFill>
+                  <pic:spPr>
+                    <a:xfrm>
+                      <a:off x="0" y="0"/>
+                      <a:ext cx="5068814" cy="3395455"/>
+                    </a:xfrm>
+                    <a:prstGeom prst="rect">
+                      <a:avLst/>
+                    </a:prstGeom>
+                  </pic:spPr>
+                </pic:pic>
+              </a:graphicData>
+            </a:graphic>
+          </wp:inline>
+        </w:drawing>
+      </w:r>
+    </w:p>
+    <w:p>
+      <w:r>
+        <w:t xml:space="preserve">This screen is a direct pipeline to the normal Minecraft Console. </w:t>
+      </w:r>
+      <w:r>
+        <w:t>Anything inputted in the bottom will be feed directly to the Minecraft server upon hitting Send.</w:t>
+      </w:r>
+    </w:p>
+    <w:p>
+      <w:pPr>
+        <w:rPr>
+          <w:i/>
+          <w:sz w:val="28"/>
+          <w:szCs w:val="28"/>
+        </w:rPr>
+      </w:pPr>
+      <w:r>
+        <w:rPr>
+          <w:i/>
+          <w:sz w:val="28"/>
+          <w:szCs w:val="28"/>
+        </w:rPr>
+        <w:lastRenderedPageBreak/>
+        <w:t xml:space="preserve">Selecting Server </w:t>
+      </w:r>
+      <w:r>
+        <w:rPr>
+          <w:i/>
+          <w:sz w:val="28"/>
+          <w:szCs w:val="28"/>
+        </w:rPr>
+        <w:t>Settings (In Progress)</w:t>
+      </w:r>
+      <w:r>
+        <w:rPr>
+          <w:i/>
+          <w:sz w:val="28"/>
+          <w:szCs w:val="28"/>
+        </w:rPr>
+        <w:t>:</w:t>
+      </w:r>
+    </w:p>
+    <w:p>
+      <w:pPr>
+        <w:jc w:val="center"/>
+      </w:pPr>
+      <w:r>
+        <w:rPr>
+          <w:noProof/>
+        </w:rPr>
+        <w:drawing>
+          <wp:inline distT="0" distB="0" distL="0" distR="0" wp14:anchorId="6C9F012E" wp14:editId="63CBC3FC">
+            <wp:extent cx="5120640" cy="3430172"/>
+            <wp:effectExtent l="0" t="0" r="3810" b="0"/>
+            <wp:docPr id="12" name="Picture 12"/>
+            <wp:cNvGraphicFramePr>
+              <a:graphicFrameLocks xmlns:a="http://schemas.openxmlformats.org/drawingml/2006/main" noChangeAspect="1"/>
+            </wp:cNvGraphicFramePr>
+            <a:graphic xmlns:a="http://schemas.openxmlformats.org/drawingml/2006/main">
+              <a:graphicData uri="http://schemas.openxmlformats.org/drawingml/2006/picture">
+                <pic:pic xmlns:pic="http://schemas.openxmlformats.org/drawingml/2006/picture">
+                  <pic:nvPicPr>
+                    <pic:cNvPr id="1" name=""/>
+                    <pic:cNvPicPr/>
+                  </pic:nvPicPr>
+                  <pic:blipFill>
+                    <a:blip r:embed="rId17"/>
+                    <a:stretch>
+                      <a:fillRect/>
+                    </a:stretch>
+                  </pic:blipFill>
+                  <pic:spPr>
+                    <a:xfrm>
+                      <a:off x="0" y="0"/>
+                      <a:ext cx="5123844" cy="3432318"/>
+                    </a:xfrm>
+                    <a:prstGeom prst="rect">
+                      <a:avLst/>
+                    </a:prstGeom>
+                  </pic:spPr>
+                </pic:pic>
+              </a:graphicData>
+            </a:graphic>
+          </wp:inline>
+        </w:drawing>
+      </w:r>
+    </w:p>
+    <w:p>
+      <w:r>
         <w:t xml:space="preserve">On this page is all the normal settings found in the </w:t>
       </w:r>
       <w:proofErr w:type="spellStart"/>
@@ -753,11 +1037,9 @@
       <w:r>
         <w:t xml:space="preserve">Will allow for automatic restarts based on a time </w:t>
       </w:r>
-      <w:proofErr w:type="spellStart"/>
-      <w:r>
-        <w:t>schedual</w:t>
-      </w:r>
-      <w:proofErr w:type="spellEnd"/>
+      <w:r>
+        <w:t>schedule</w:t>
+      </w:r>
       <w:r>
         <w:t>.</w:t>
       </w:r>
@@ -774,6 +1056,7 @@
       </w:r>
     </w:p>
     <w:sectPr>
+      <w:headerReference w:type="default" r:id="rId18"/>
       <w:pgSz w:w="12240" w:h="15840"/>
       <w:pgMar w:top="1440" w:right="1440" w:bottom="1440" w:left="1440" w:header="720" w:footer="720" w:gutter="0"/>
       <w:cols w:space="720"/>
@@ -781,6 +1064,74 @@
     </w:sectPr>
   </w:body>
 </w:document>
+</file>
+
+<file path=word/endnotes.xml><?xml version="1.0" encoding="utf-8"?>
+<w:endnotes xmlns:wpc="http://schemas.microsoft.com/office/word/2010/wordprocessingCanvas" xmlns:mc="http://schemas.openxmlformats.org/markup-compatibility/2006" xmlns:o="urn:schemas-microsoft-com:office:office" xmlns:r="http://schemas.openxmlformats.org/officeDocument/2006/relationships" xmlns:m="http://schemas.openxmlformats.org/officeDocument/2006/math" xmlns:v="urn:schemas-microsoft-com:vml" xmlns:wp14="http://schemas.microsoft.com/office/word/2010/wordprocessingDrawing" xmlns:wp="http://schemas.openxmlformats.org/drawingml/2006/wordprocessingDrawing" xmlns:w10="urn:schemas-microsoft-com:office:word" xmlns:w="http://schemas.openxmlformats.org/wordprocessingml/2006/main" xmlns:w14="http://schemas.microsoft.com/office/word/2010/wordml" xmlns:w15="http://schemas.microsoft.com/office/word/2012/wordml" xmlns:wpg="http://schemas.microsoft.com/office/word/2010/wordprocessingGroup" xmlns:wpi="http://schemas.microsoft.com/office/word/2010/wordprocessingInk" xmlns:wne="http://schemas.microsoft.com/office/word/2006/wordml" xmlns:wps="http://schemas.microsoft.com/office/word/2010/wordprocessingShape" mc:Ignorable="w14 w15 wp14">
+  <w:endnote w:type="separator" w:id="-1">
+    <w:p>
+      <w:pPr>
+        <w:spacing w:after="0" w:line="240" w:lineRule="auto"/>
+      </w:pPr>
+      <w:r>
+        <w:separator/>
+      </w:r>
+    </w:p>
+  </w:endnote>
+  <w:endnote w:type="continuationSeparator" w:id="0">
+    <w:p>
+      <w:pPr>
+        <w:spacing w:after="0" w:line="240" w:lineRule="auto"/>
+      </w:pPr>
+      <w:r>
+        <w:continuationSeparator/>
+      </w:r>
+    </w:p>
+  </w:endnote>
+</w:endnotes>
+</file>
+
+<file path=word/footnotes.xml><?xml version="1.0" encoding="utf-8"?>
+<w:footnotes xmlns:wpc="http://schemas.microsoft.com/office/word/2010/wordprocessingCanvas" xmlns:mc="http://schemas.openxmlformats.org/markup-compatibility/2006" xmlns:o="urn:schemas-microsoft-com:office:office" xmlns:r="http://schemas.openxmlformats.org/officeDocument/2006/relationships" xmlns:m="http://schemas.openxmlformats.org/officeDocument/2006/math" xmlns:v="urn:schemas-microsoft-com:vml" xmlns:wp14="http://schemas.microsoft.com/office/word/2010/wordprocessingDrawing" xmlns:wp="http://schemas.openxmlformats.org/drawingml/2006/wordprocessingDrawing" xmlns:w10="urn:schemas-microsoft-com:office:word" xmlns:w="http://schemas.openxmlformats.org/wordprocessingml/2006/main" xmlns:w14="http://schemas.microsoft.com/office/word/2010/wordml" xmlns:w15="http://schemas.microsoft.com/office/word/2012/wordml" xmlns:wpg="http://schemas.microsoft.com/office/word/2010/wordprocessingGroup" xmlns:wpi="http://schemas.microsoft.com/office/word/2010/wordprocessingInk" xmlns:wne="http://schemas.microsoft.com/office/word/2006/wordml" xmlns:wps="http://schemas.microsoft.com/office/word/2010/wordprocessingShape" mc:Ignorable="w14 w15 wp14">
+  <w:footnote w:type="separator" w:id="-1">
+    <w:p>
+      <w:pPr>
+        <w:spacing w:after="0" w:line="240" w:lineRule="auto"/>
+      </w:pPr>
+      <w:r>
+        <w:separator/>
+      </w:r>
+    </w:p>
+  </w:footnote>
+  <w:footnote w:type="continuationSeparator" w:id="0">
+    <w:p>
+      <w:pPr>
+        <w:spacing w:after="0" w:line="240" w:lineRule="auto"/>
+      </w:pPr>
+      <w:r>
+        <w:continuationSeparator/>
+      </w:r>
+    </w:p>
+  </w:footnote>
+</w:footnotes>
+</file>
+
+<file path=word/header1.xml><?xml version="1.0" encoding="utf-8"?>
+<w:hdr xmlns:wpc="http://schemas.microsoft.com/office/word/2010/wordprocessingCanvas" xmlns:mc="http://schemas.openxmlformats.org/markup-compatibility/2006" xmlns:o="urn:schemas-microsoft-com:office:office" xmlns:r="http://schemas.openxmlformats.org/officeDocument/2006/relationships" xmlns:m="http://schemas.openxmlformats.org/officeDocument/2006/math" xmlns:v="urn:schemas-microsoft-com:vml" xmlns:wp14="http://schemas.microsoft.com/office/word/2010/wordprocessingDrawing" xmlns:wp="http://schemas.openxmlformats.org/drawingml/2006/wordprocessingDrawing" xmlns:w10="urn:schemas-microsoft-com:office:word" xmlns:w="http://schemas.openxmlformats.org/wordprocessingml/2006/main" xmlns:w14="http://schemas.microsoft.com/office/word/2010/wordml" xmlns:w15="http://schemas.microsoft.com/office/word/2012/wordml" xmlns:wpg="http://schemas.microsoft.com/office/word/2010/wordprocessingGroup" xmlns:wpi="http://schemas.microsoft.com/office/word/2010/wordprocessingInk" xmlns:wne="http://schemas.microsoft.com/office/word/2006/wordml" xmlns:wps="http://schemas.microsoft.com/office/word/2010/wordprocessingShape" mc:Ignorable="w14 w15 wp14">
+  <w:p>
+    <w:pPr>
+      <w:pStyle w:val="Header"/>
+    </w:pPr>
+    <w:r>
+      <w:t>MineService 2016</w:t>
+    </w:r>
+  </w:p>
+  <w:p>
+    <w:pPr>
+      <w:pStyle w:val="Header"/>
+    </w:pPr>
+  </w:p>
+</w:hdr>
 </file>
 
 <file path=word/styles.xml><?xml version="1.0" encoding="utf-8"?>
@@ -1204,6 +1555,50 @@
     <w:semiHidden/>
     <w:unhideWhenUsed/>
   </w:style>
+  <w:style w:type="paragraph" w:styleId="Header">
+    <w:name w:val="header"/>
+    <w:basedOn w:val="Normal"/>
+    <w:link w:val="HeaderChar"/>
+    <w:uiPriority w:val="99"/>
+    <w:unhideWhenUsed/>
+    <w:rsid w:val="00D7121C"/>
+    <w:pPr>
+      <w:tabs>
+        <w:tab w:val="center" w:pos="4680"/>
+        <w:tab w:val="right" w:pos="9360"/>
+      </w:tabs>
+      <w:spacing w:after="0" w:line="240" w:lineRule="auto"/>
+    </w:pPr>
+  </w:style>
+  <w:style w:type="character" w:customStyle="1" w:styleId="HeaderChar">
+    <w:name w:val="Header Char"/>
+    <w:basedOn w:val="DefaultParagraphFont"/>
+    <w:link w:val="Header"/>
+    <w:uiPriority w:val="99"/>
+    <w:rsid w:val="00D7121C"/>
+  </w:style>
+  <w:style w:type="paragraph" w:styleId="Footer">
+    <w:name w:val="footer"/>
+    <w:basedOn w:val="Normal"/>
+    <w:link w:val="FooterChar"/>
+    <w:uiPriority w:val="99"/>
+    <w:unhideWhenUsed/>
+    <w:rsid w:val="00D7121C"/>
+    <w:pPr>
+      <w:tabs>
+        <w:tab w:val="center" w:pos="4680"/>
+        <w:tab w:val="right" w:pos="9360"/>
+      </w:tabs>
+      <w:spacing w:after="0" w:line="240" w:lineRule="auto"/>
+    </w:pPr>
+  </w:style>
+  <w:style w:type="character" w:customStyle="1" w:styleId="FooterChar">
+    <w:name w:val="Footer Char"/>
+    <w:basedOn w:val="DefaultParagraphFont"/>
+    <w:link w:val="Footer"/>
+    <w:uiPriority w:val="99"/>
+    <w:rsid w:val="00D7121C"/>
+  </w:style>
 </w:styles>
 </file>
 

</xml_diff>